<commit_message>
Adds 2017 census data and final restaurant csv
</commit_message>
<xml_diff>
--- a/Resources/Chipotle Outline.docx
+++ b/Resources/Chipotle Outline.docx
@@ -363,24 +363,23 @@
           <w:sz w:val="22"/>
           <w:szCs w:val="22"/>
         </w:rPr>
-        <w:t xml:space="preserve"> </w:t>
-      </w:r>
-      <w:proofErr w:type="spellStart"/>
-      <w:r>
-        <w:rPr>
-          <w:rFonts w:ascii="Calibri" w:hAnsi="Calibri" w:cs="Calibri"/>
-          <w:sz w:val="22"/>
-          <w:szCs w:val="22"/>
-        </w:rPr>
-        <w:t>C</w:t>
-      </w:r>
-      <w:r>
-        <w:rPr>
-          <w:rFonts w:ascii="Calibri" w:hAnsi="Calibri" w:cs="Calibri"/>
-          <w:sz w:val="22"/>
-          <w:szCs w:val="22"/>
-        </w:rPr>
-        <w:t>hipolat</w:t>
+        <w:t xml:space="preserve"> C</w:t>
+      </w:r>
+      <w:r>
+        <w:rPr>
+          <w:rFonts w:ascii="Calibri" w:hAnsi="Calibri" w:cs="Calibri"/>
+          <w:sz w:val="22"/>
+          <w:szCs w:val="22"/>
+        </w:rPr>
+        <w:t>hipo</w:t>
+      </w:r>
+      <w:r>
+        <w:rPr>
+          <w:rFonts w:ascii="Calibri" w:hAnsi="Calibri" w:cs="Calibri"/>
+          <w:sz w:val="22"/>
+          <w:szCs w:val="22"/>
+        </w:rPr>
+        <w:t>tl</w:t>
       </w:r>
       <w:r>
         <w:rPr>
@@ -390,7 +389,6 @@
         </w:rPr>
         <w:t>e</w:t>
       </w:r>
-      <w:proofErr w:type="spellEnd"/>
       <w:r>
         <w:rPr>
           <w:rFonts w:ascii="Calibri" w:hAnsi="Calibri" w:cs="Calibri"/>

</xml_diff>

<commit_message>
Adds map start, updates outline config files
</commit_message>
<xml_diff>
--- a/Resources/Chipotle Outline.docx
+++ b/Resources/Chipotle Outline.docx
@@ -26,7 +26,7 @@
           <w:sz w:val="22"/>
           <w:szCs w:val="22"/>
         </w:rPr>
-        <w:t>WHO LOVES CHIPOTLE!</w:t>
+        <w:t>Chipotle VS EVERYBODY</w:t>
       </w:r>
     </w:p>
     <w:p>
@@ -125,16 +125,7 @@
           <w:sz w:val="22"/>
           <w:szCs w:val="22"/>
         </w:rPr>
-        <w:t xml:space="preserve">Dan </w:t>
-      </w:r>
-      <w:proofErr w:type="spellStart"/>
-      <w:r>
-        <w:rPr>
-          <w:rFonts w:ascii="Calibri" w:hAnsi="Calibri" w:cs="Calibri"/>
-          <w:sz w:val="22"/>
-          <w:szCs w:val="22"/>
-        </w:rPr>
-        <w:t>Kuch</w:t>
+        <w:t>Dan Kuch</w:t>
       </w:r>
       <w:r>
         <w:rPr>
@@ -144,7 +135,6 @@
         </w:rPr>
         <w:t>an</w:t>
       </w:r>
-      <w:proofErr w:type="spellEnd"/>
     </w:p>
     <w:p>
       <w:pPr>
@@ -166,18 +156,8 @@
           <w:sz w:val="22"/>
           <w:szCs w:val="22"/>
         </w:rPr>
-        <w:t xml:space="preserve">Bernard </w:t>
-      </w:r>
-      <w:proofErr w:type="spellStart"/>
-      <w:r>
-        <w:rPr>
-          <w:rFonts w:ascii="Calibri" w:hAnsi="Calibri" w:cs="Calibri"/>
-          <w:sz w:val="22"/>
-          <w:szCs w:val="22"/>
-        </w:rPr>
-        <w:t>Abecia</w:t>
-      </w:r>
-      <w:proofErr w:type="spellEnd"/>
+        <w:t>Bernard Abecia</w:t>
+      </w:r>
     </w:p>
     <w:p>
       <w:pPr>
@@ -332,7 +312,38 @@
           <w:sz w:val="22"/>
           <w:szCs w:val="22"/>
         </w:rPr>
-        <w:t>Which region of the US has the most Chipotle locations?</w:t>
+        <w:t>Biggest City in each state</w:t>
+      </w:r>
+      <w:r>
+        <w:rPr>
+          <w:rFonts w:ascii="Calibri" w:hAnsi="Calibri" w:cs="Calibri"/>
+          <w:sz w:val="22"/>
+          <w:szCs w:val="22"/>
+        </w:rPr>
+        <w:t xml:space="preserve"> – top 3 restaurants per each state/city</w:t>
+      </w:r>
+    </w:p>
+    <w:p>
+      <w:pPr>
+        <w:pStyle w:val="NormalWeb"/>
+        <w:numPr>
+          <w:ilvl w:val="1"/>
+          <w:numId w:val="3"/>
+        </w:numPr>
+        <w:spacing w:before="0" w:beforeAutospacing="0" w:after="0" w:afterAutospacing="0"/>
+        <w:rPr>
+          <w:rFonts w:ascii="Calibri" w:hAnsi="Calibri" w:cs="Calibri"/>
+          <w:sz w:val="22"/>
+          <w:szCs w:val="22"/>
+        </w:rPr>
+      </w:pPr>
+      <w:r>
+        <w:rPr>
+          <w:rFonts w:ascii="Calibri" w:hAnsi="Calibri" w:cs="Calibri"/>
+          <w:sz w:val="22"/>
+          <w:szCs w:val="22"/>
+        </w:rPr>
+        <w:t>Scatter plot for each region</w:t>
       </w:r>
     </w:p>
     <w:p>
@@ -627,23 +638,13 @@
           <w:szCs w:val="22"/>
         </w:rPr>
       </w:pPr>
-      <w:proofErr w:type="spellStart"/>
-      <w:r>
-        <w:rPr>
-          <w:rFonts w:ascii="Calibri" w:hAnsi="Calibri" w:cs="Calibri"/>
-          <w:sz w:val="22"/>
-          <w:szCs w:val="22"/>
-        </w:rPr>
-        <w:t>Bernado</w:t>
-      </w:r>
-      <w:proofErr w:type="spellEnd"/>
-      <w:r>
-        <w:rPr>
-          <w:rFonts w:ascii="Calibri" w:hAnsi="Calibri" w:cs="Calibri"/>
-          <w:sz w:val="22"/>
-          <w:szCs w:val="22"/>
-        </w:rPr>
-        <w:t xml:space="preserve"> will tackle question #1</w:t>
+      <w:r>
+        <w:rPr>
+          <w:rFonts w:ascii="Calibri" w:hAnsi="Calibri" w:cs="Calibri"/>
+          <w:sz w:val="22"/>
+          <w:szCs w:val="22"/>
+        </w:rPr>
+        <w:t>Bernado will tackle question #1</w:t>
       </w:r>
     </w:p>
     <w:p/>

</xml_diff>

<commit_message>
Adds udpated heatmaps, deletes unused files
</commit_message>
<xml_diff>
--- a/Resources/Chipotle Outline.docx
+++ b/Resources/Chipotle Outline.docx
@@ -125,7 +125,16 @@
           <w:sz w:val="22"/>
           <w:szCs w:val="22"/>
         </w:rPr>
-        <w:t>Dan Kuch</w:t>
+        <w:t xml:space="preserve">Dan </w:t>
+      </w:r>
+      <w:proofErr w:type="spellStart"/>
+      <w:r>
+        <w:rPr>
+          <w:rFonts w:ascii="Calibri" w:hAnsi="Calibri" w:cs="Calibri"/>
+          <w:sz w:val="22"/>
+          <w:szCs w:val="22"/>
+        </w:rPr>
+        <w:t>Kuch</w:t>
       </w:r>
       <w:r>
         <w:rPr>
@@ -135,6 +144,7 @@
         </w:rPr>
         <w:t>an</w:t>
       </w:r>
+      <w:proofErr w:type="spellEnd"/>
     </w:p>
     <w:p>
       <w:pPr>
@@ -156,8 +166,18 @@
           <w:sz w:val="22"/>
           <w:szCs w:val="22"/>
         </w:rPr>
-        <w:t>Bernard Abecia</w:t>
-      </w:r>
+        <w:t xml:space="preserve">Bernard </w:t>
+      </w:r>
+      <w:proofErr w:type="spellStart"/>
+      <w:r>
+        <w:rPr>
+          <w:rFonts w:ascii="Calibri" w:hAnsi="Calibri" w:cs="Calibri"/>
+          <w:sz w:val="22"/>
+          <w:szCs w:val="22"/>
+        </w:rPr>
+        <w:t>Abecia</w:t>
+      </w:r>
+      <w:proofErr w:type="spellEnd"/>
     </w:p>
     <w:p>
       <w:pPr>
@@ -465,14 +485,17 @@
           <w:szCs w:val="22"/>
         </w:rPr>
       </w:pPr>
-      <w:r>
-        <w:rPr>
-          <w:rFonts w:ascii="Calibri" w:hAnsi="Calibri" w:cs="Calibri"/>
-          <w:sz w:val="22"/>
-          <w:szCs w:val="22"/>
-        </w:rPr>
-        <w:t>https://www.census.gov/data/developers/data-sets/popest-popproj.html</w:t>
-      </w:r>
+      <w:hyperlink r:id="rId5" w:history="1">
+        <w:r>
+          <w:rPr>
+            <w:rStyle w:val="Hyperlink"/>
+            <w:rFonts w:ascii="Calibri" w:hAnsi="Calibri" w:cs="Calibri"/>
+            <w:sz w:val="22"/>
+            <w:szCs w:val="22"/>
+          </w:rPr>
+          <w:t>https://www.census.gov/data/developers/data-sets/popest-popproj.html</w:t>
+        </w:r>
+      </w:hyperlink>
     </w:p>
     <w:p>
       <w:pPr>
@@ -494,15 +517,15 @@
           <w:sz w:val="22"/>
           <w:szCs w:val="22"/>
         </w:rPr>
-        <w:t xml:space="preserve">Kaggle Chipotle </w:t>
-      </w:r>
-      <w:r>
-        <w:rPr>
-          <w:rFonts w:ascii="Calibri" w:hAnsi="Calibri" w:cs="Calibri"/>
-          <w:sz w:val="22"/>
-          <w:szCs w:val="22"/>
-        </w:rPr>
-        <w:t>locations in the US</w:t>
+        <w:t xml:space="preserve">Google </w:t>
+      </w:r>
+      <w:r>
+        <w:rPr>
+          <w:rFonts w:ascii="Calibri" w:hAnsi="Calibri" w:cs="Calibri"/>
+          <w:sz w:val="22"/>
+          <w:szCs w:val="22"/>
+        </w:rPr>
+        <w:t>places API</w:t>
       </w:r>
     </w:p>
     <w:p>
@@ -525,6 +548,37 @@
           <w:sz w:val="22"/>
           <w:szCs w:val="22"/>
         </w:rPr>
+        <w:t xml:space="preserve">Kaggle Chipotle </w:t>
+      </w:r>
+      <w:r>
+        <w:rPr>
+          <w:rFonts w:ascii="Calibri" w:hAnsi="Calibri" w:cs="Calibri"/>
+          <w:sz w:val="22"/>
+          <w:szCs w:val="22"/>
+        </w:rPr>
+        <w:t>locations in the US</w:t>
+      </w:r>
+    </w:p>
+    <w:p>
+      <w:pPr>
+        <w:pStyle w:val="NormalWeb"/>
+        <w:numPr>
+          <w:ilvl w:val="0"/>
+          <w:numId w:val="4"/>
+        </w:numPr>
+        <w:spacing w:before="0" w:beforeAutospacing="0" w:after="0" w:afterAutospacing="0"/>
+        <w:rPr>
+          <w:rFonts w:ascii="Calibri" w:hAnsi="Calibri" w:cs="Calibri"/>
+          <w:sz w:val="22"/>
+          <w:szCs w:val="22"/>
+        </w:rPr>
+      </w:pPr>
+      <w:r>
+        <w:rPr>
+          <w:rFonts w:ascii="Calibri" w:hAnsi="Calibri" w:cs="Calibri"/>
+          <w:sz w:val="22"/>
+          <w:szCs w:val="22"/>
+        </w:rPr>
         <w:t>Kaggle Fast Food locations in the US 2019</w:t>
       </w:r>
     </w:p>
@@ -638,13 +692,23 @@
           <w:szCs w:val="22"/>
         </w:rPr>
       </w:pPr>
-      <w:r>
-        <w:rPr>
-          <w:rFonts w:ascii="Calibri" w:hAnsi="Calibri" w:cs="Calibri"/>
-          <w:sz w:val="22"/>
-          <w:szCs w:val="22"/>
-        </w:rPr>
-        <w:t>Bernado will tackle question #1</w:t>
+      <w:proofErr w:type="spellStart"/>
+      <w:r>
+        <w:rPr>
+          <w:rFonts w:ascii="Calibri" w:hAnsi="Calibri" w:cs="Calibri"/>
+          <w:sz w:val="22"/>
+          <w:szCs w:val="22"/>
+        </w:rPr>
+        <w:t>Bernado</w:t>
+      </w:r>
+      <w:proofErr w:type="spellEnd"/>
+      <w:r>
+        <w:rPr>
+          <w:rFonts w:ascii="Calibri" w:hAnsi="Calibri" w:cs="Calibri"/>
+          <w:sz w:val="22"/>
+          <w:szCs w:val="22"/>
+        </w:rPr>
+        <w:t xml:space="preserve"> will tackle question #1</w:t>
       </w:r>
     </w:p>
     <w:p/>
@@ -1569,6 +1633,29 @@
       <w:szCs w:val="24"/>
     </w:rPr>
   </w:style>
+  <w:style w:type="character" w:styleId="Hyperlink">
+    <w:name w:val="Hyperlink"/>
+    <w:basedOn w:val="DefaultParagraphFont"/>
+    <w:uiPriority w:val="99"/>
+    <w:unhideWhenUsed/>
+    <w:rsid w:val="004E177F"/>
+    <w:rPr>
+      <w:color w:val="0563C1" w:themeColor="hyperlink"/>
+      <w:u w:val="single"/>
+    </w:rPr>
+  </w:style>
+  <w:style w:type="character" w:styleId="UnresolvedMention">
+    <w:name w:val="Unresolved Mention"/>
+    <w:basedOn w:val="DefaultParagraphFont"/>
+    <w:uiPriority w:val="99"/>
+    <w:semiHidden/>
+    <w:unhideWhenUsed/>
+    <w:rsid w:val="004E177F"/>
+    <w:rPr>
+      <w:color w:val="605E5C"/>
+      <w:shd w:val="clear" w:color="auto" w:fill="E1DFDD"/>
+    </w:rPr>
+  </w:style>
 </w:styles>
 </file>
 

</xml_diff>